<commit_message>
Evaluation as discussed during office hours/meeting
</commit_message>
<xml_diff>
--- a/Reviews/P10-Low Level Architecture and Data Model.docx
+++ b/Reviews/P10-Low Level Architecture and Data Model.docx
@@ -1,6 +1,6 @@
 
 <file path=word/document.xml><?xml version="1.0" encoding="utf-8"?>
-<w:document xmlns:wpc="http://schemas.microsoft.com/office/word/2010/wordprocessingCanvas" xmlns:cx="http://schemas.microsoft.com/office/drawing/2014/chartex" xmlns:cx1="http://schemas.microsoft.com/office/drawing/2015/9/8/chartex" xmlns:cx2="http://schemas.microsoft.com/office/drawing/2015/10/21/chartex" xmlns:cx3="http://schemas.microsoft.com/office/drawing/2016/5/9/chartex" xmlns:cx4="http://schemas.microsoft.com/office/drawing/2016/5/10/chartex" xmlns:cx5="http://schemas.microsoft.com/office/drawing/2016/5/11/chartex" xmlns:cx6="http://schemas.microsoft.com/office/drawing/2016/5/12/chartex" xmlns:cx7="http://schemas.microsoft.com/office/drawing/2016/5/13/chartex" xmlns:cx8="http://schemas.microsoft.com/office/drawing/2016/5/14/chartex" xmlns:mc="http://schemas.openxmlformats.org/markup-compatibility/2006" xmlns:aink="http://schemas.microsoft.com/office/drawing/2016/ink" xmlns:am3d="http://schemas.microsoft.com/office/drawing/2017/model3d" xmlns:o="urn:schemas-microsoft-com:office:office" xmlns:oel="http://schemas.microsoft.com/office/2019/extlst" xmlns:r="http://schemas.openxmlformats.org/officeDocument/2006/relationships" xmlns:m="http://schemas.openxmlformats.org/officeDocument/2006/math" xmlns:v="urn:schemas-microsoft-com:vml" xmlns:wp14="http://schemas.microsoft.com/office/word/2010/wordprocessingDrawing" xmlns:wp="http://schemas.openxmlformats.org/drawingml/2006/wordprocessingDrawing" xmlns:w10="urn:schemas-microsoft-com:office:word" xmlns:w="http://schemas.openxmlformats.org/wordprocessingml/2006/main" xmlns:w14="http://schemas.microsoft.com/office/word/2010/wordml" xmlns:w15="http://schemas.microsoft.com/office/word/2012/wordml" xmlns:w16cex="http://schemas.microsoft.com/office/word/2018/wordml/cex" xmlns:w16cid="http://schemas.microsoft.com/office/word/2016/wordml/cid" xmlns:w16="http://schemas.microsoft.com/office/word/2018/wordml" xmlns:w16du="http://schemas.microsoft.com/office/word/2023/wordml/word16du" xmlns:w16sdtdh="http://schemas.microsoft.com/office/word/2020/wordml/sdtdatahash" xmlns:w16se="http://schemas.microsoft.com/office/word/2015/wordml/symex" xmlns:wpg="http://schemas.microsoft.com/office/word/2010/wordprocessingGroup" xmlns:wpi="http://schemas.microsoft.com/office/word/2010/wordprocessingInk" xmlns:wne="http://schemas.microsoft.com/office/word/2006/wordml" xmlns:wps="http://schemas.microsoft.com/office/word/2010/wordprocessingShape" mc:Ignorable="w14 w15 w16se w16cid w16 w16cex w16sdtdh w16du wp14">
+<w:document xmlns:wpc="http://schemas.microsoft.com/office/word/2010/wordprocessingCanvas" xmlns:cx="http://schemas.microsoft.com/office/drawing/2014/chartex" xmlns:cx1="http://schemas.microsoft.com/office/drawing/2015/9/8/chartex" xmlns:cx2="http://schemas.microsoft.com/office/drawing/2015/10/21/chartex" xmlns:cx3="http://schemas.microsoft.com/office/drawing/2016/5/9/chartex" xmlns:cx4="http://schemas.microsoft.com/office/drawing/2016/5/10/chartex" xmlns:cx5="http://schemas.microsoft.com/office/drawing/2016/5/11/chartex" xmlns:cx6="http://schemas.microsoft.com/office/drawing/2016/5/12/chartex" xmlns:cx7="http://schemas.microsoft.com/office/drawing/2016/5/13/chartex" xmlns:cx8="http://schemas.microsoft.com/office/drawing/2016/5/14/chartex" xmlns:mc="http://schemas.openxmlformats.org/markup-compatibility/2006" xmlns:aink="http://schemas.microsoft.com/office/drawing/2016/ink" xmlns:am3d="http://schemas.microsoft.com/office/drawing/2017/model3d" xmlns:o="urn:schemas-microsoft-com:office:office" xmlns:r="http://schemas.openxmlformats.org/officeDocument/2006/relationships" xmlns:m="http://schemas.openxmlformats.org/officeDocument/2006/math" xmlns:v="urn:schemas-microsoft-com:vml" xmlns:wp14="http://schemas.microsoft.com/office/word/2010/wordprocessingDrawing" xmlns:wp="http://schemas.openxmlformats.org/drawingml/2006/wordprocessingDrawing" xmlns:w10="urn:schemas-microsoft-com:office:word" xmlns:w="http://schemas.openxmlformats.org/wordprocessingml/2006/main" xmlns:w14="http://schemas.microsoft.com/office/word/2010/wordml" xmlns:w15="http://schemas.microsoft.com/office/word/2012/wordml" xmlns:w16cid="http://schemas.microsoft.com/office/word/2016/wordml/cid" xmlns:w16se="http://schemas.microsoft.com/office/word/2015/wordml/symex" xmlns:wpg="http://schemas.microsoft.com/office/word/2010/wordprocessingGroup" xmlns:wpi="http://schemas.microsoft.com/office/word/2010/wordprocessingInk" xmlns:wne="http://schemas.microsoft.com/office/word/2006/wordml" xmlns:wps="http://schemas.microsoft.com/office/word/2010/wordprocessingShape" mc:Ignorable="w14 w15 w16se w16cid wp14">
   <w:body>
     <w:p>
       <w:pPr>
@@ -22,22 +22,42 @@
           <w:sz w:val="36"/>
           <w:szCs w:val="36"/>
         </w:rPr>
-        <w:t>Low-Level  Architecture and Data Models</w:t>
-      </w:r>
-    </w:p>
-    <w:p>
-      <w:pPr>
-        <w:jc w:val="center"/>
-      </w:pPr>
-    </w:p>
-    <w:p>
-      <w:pPr>
+        <w:t>Low-</w:t>
+      </w:r>
+      <w:proofErr w:type="gramStart"/>
+      <w:r>
         <w:rPr>
           <w:b/>
           <w:smallCaps/>
           <w:sz w:val="36"/>
           <w:szCs w:val="36"/>
         </w:rPr>
+        <w:t>Level  Architecture</w:t>
+      </w:r>
+      <w:proofErr w:type="gramEnd"/>
+      <w:r>
+        <w:rPr>
+          <w:b/>
+          <w:smallCaps/>
+          <w:sz w:val="36"/>
+          <w:szCs w:val="36"/>
+        </w:rPr>
+        <w:t xml:space="preserve"> and Data Models</w:t>
+      </w:r>
+    </w:p>
+    <w:p>
+      <w:pPr>
+        <w:jc w:val="center"/>
+      </w:pPr>
+    </w:p>
+    <w:p>
+      <w:pPr>
+        <w:rPr>
+          <w:b/>
+          <w:smallCaps/>
+          <w:sz w:val="36"/>
+          <w:szCs w:val="36"/>
+        </w:rPr>
       </w:pPr>
     </w:p>
     <w:p>
@@ -57,8 +77,19 @@
           <w:sz w:val="28"/>
           <w:szCs w:val="28"/>
         </w:rPr>
-        <w:t>P10:Odysseum</w:t>
-      </w:r>
+        <w:t>P</w:t>
+      </w:r>
+      <w:proofErr w:type="gramStart"/>
+      <w:r>
+        <w:rPr>
+          <w:b/>
+          <w:smallCaps/>
+          <w:sz w:val="28"/>
+          <w:szCs w:val="28"/>
+        </w:rPr>
+        <w:t>10:Odysseum</w:t>
+      </w:r>
+      <w:proofErr w:type="gramEnd"/>
     </w:p>
     <w:p>
       <w:pPr>
@@ -190,8 +221,39 @@
                 <w:sz w:val="28"/>
                 <w:szCs w:val="28"/>
               </w:rPr>
-              <w:t>Muhammad Affan naved</w:t>
-            </w:r>
+              <w:t xml:space="preserve">Muhammad </w:t>
+            </w:r>
+            <w:proofErr w:type="spellStart"/>
+            <w:r>
+              <w:rPr>
+                <w:b/>
+                <w:smallCaps/>
+                <w:sz w:val="28"/>
+                <w:szCs w:val="28"/>
+              </w:rPr>
+              <w:t>Affan</w:t>
+            </w:r>
+            <w:proofErr w:type="spellEnd"/>
+            <w:r>
+              <w:rPr>
+                <w:b/>
+                <w:smallCaps/>
+                <w:sz w:val="28"/>
+                <w:szCs w:val="28"/>
+              </w:rPr>
+              <w:t xml:space="preserve"> </w:t>
+            </w:r>
+            <w:proofErr w:type="spellStart"/>
+            <w:r>
+              <w:rPr>
+                <w:b/>
+                <w:smallCaps/>
+                <w:sz w:val="28"/>
+                <w:szCs w:val="28"/>
+              </w:rPr>
+              <w:t>naved</w:t>
+            </w:r>
+            <w:proofErr w:type="spellEnd"/>
           </w:p>
         </w:tc>
       </w:tr>
@@ -287,6 +349,7 @@
                 <w:szCs w:val="28"/>
               </w:rPr>
             </w:pPr>
+            <w:proofErr w:type="spellStart"/>
             <w:r>
               <w:rPr>
                 <w:b/>
@@ -294,8 +357,29 @@
                 <w:sz w:val="28"/>
                 <w:szCs w:val="28"/>
               </w:rPr>
-              <w:t>Shahrez Aezad</w:t>
-            </w:r>
+              <w:t>Shahrez</w:t>
+            </w:r>
+            <w:proofErr w:type="spellEnd"/>
+            <w:r>
+              <w:rPr>
+                <w:b/>
+                <w:smallCaps/>
+                <w:sz w:val="28"/>
+                <w:szCs w:val="28"/>
+              </w:rPr>
+              <w:t xml:space="preserve"> </w:t>
+            </w:r>
+            <w:proofErr w:type="spellStart"/>
+            <w:r>
+              <w:rPr>
+                <w:b/>
+                <w:smallCaps/>
+                <w:sz w:val="28"/>
+                <w:szCs w:val="28"/>
+              </w:rPr>
+              <w:t>Aezad</w:t>
+            </w:r>
+            <w:proofErr w:type="spellEnd"/>
           </w:p>
         </w:tc>
       </w:tr>
@@ -339,6 +423,7 @@
                 <w:szCs w:val="28"/>
               </w:rPr>
             </w:pPr>
+            <w:proofErr w:type="spellStart"/>
             <w:r>
               <w:rPr>
                 <w:b/>
@@ -346,8 +431,49 @@
                 <w:sz w:val="28"/>
                 <w:szCs w:val="28"/>
               </w:rPr>
-              <w:t>Pir M. Shahraiz Chishty</w:t>
-            </w:r>
+              <w:t>Pir</w:t>
+            </w:r>
+            <w:proofErr w:type="spellEnd"/>
+            <w:r>
+              <w:rPr>
+                <w:b/>
+                <w:smallCaps/>
+                <w:sz w:val="28"/>
+                <w:szCs w:val="28"/>
+              </w:rPr>
+              <w:t xml:space="preserve"> M. </w:t>
+            </w:r>
+            <w:proofErr w:type="spellStart"/>
+            <w:r>
+              <w:rPr>
+                <w:b/>
+                <w:smallCaps/>
+                <w:sz w:val="28"/>
+                <w:szCs w:val="28"/>
+              </w:rPr>
+              <w:t>Shahraiz</w:t>
+            </w:r>
+            <w:proofErr w:type="spellEnd"/>
+            <w:r>
+              <w:rPr>
+                <w:b/>
+                <w:smallCaps/>
+                <w:sz w:val="28"/>
+                <w:szCs w:val="28"/>
+              </w:rPr>
+              <w:t xml:space="preserve"> </w:t>
+            </w:r>
+            <w:proofErr w:type="spellStart"/>
+            <w:r>
+              <w:rPr>
+                <w:b/>
+                <w:smallCaps/>
+                <w:sz w:val="28"/>
+                <w:szCs w:val="28"/>
+              </w:rPr>
+              <w:t>Chishty</w:t>
+            </w:r>
+            <w:proofErr w:type="spellEnd"/>
           </w:p>
         </w:tc>
       </w:tr>
@@ -391,6 +517,7 @@
                 <w:szCs w:val="28"/>
               </w:rPr>
             </w:pPr>
+            <w:proofErr w:type="spellStart"/>
             <w:r>
               <w:rPr>
                 <w:b/>
@@ -398,7 +525,37 @@
                 <w:sz w:val="28"/>
                 <w:szCs w:val="28"/>
               </w:rPr>
-              <w:t xml:space="preserve">Luqman Aadil </w:t>
+              <w:t>Luqman</w:t>
+            </w:r>
+            <w:proofErr w:type="spellEnd"/>
+            <w:r>
+              <w:rPr>
+                <w:b/>
+                <w:smallCaps/>
+                <w:sz w:val="28"/>
+                <w:szCs w:val="28"/>
+              </w:rPr>
+              <w:t xml:space="preserve"> </w:t>
+            </w:r>
+            <w:proofErr w:type="spellStart"/>
+            <w:r>
+              <w:rPr>
+                <w:b/>
+                <w:smallCaps/>
+                <w:sz w:val="28"/>
+                <w:szCs w:val="28"/>
+              </w:rPr>
+              <w:t>Aadil</w:t>
+            </w:r>
+            <w:proofErr w:type="spellEnd"/>
+            <w:r>
+              <w:rPr>
+                <w:b/>
+                <w:smallCaps/>
+                <w:sz w:val="28"/>
+                <w:szCs w:val="28"/>
+              </w:rPr>
+              <w:t xml:space="preserve"> </w:t>
             </w:r>
           </w:p>
         </w:tc>
@@ -642,7 +799,14 @@
                 <w:sz w:val="20"/>
                 <w:szCs w:val="20"/>
               </w:rPr>
-              <w:t>20</w:t>
+              <w:t>1</w:t>
+            </w:r>
+            <w:r>
+              <w:rPr>
+                <w:sz w:val="20"/>
+                <w:szCs w:val="20"/>
+              </w:rPr>
+              <w:t>0</w:t>
             </w:r>
           </w:p>
         </w:tc>
@@ -731,7 +895,14 @@
                 <w:sz w:val="20"/>
                 <w:szCs w:val="20"/>
               </w:rPr>
-              <w:t>20</w:t>
+              <w:t>1</w:t>
+            </w:r>
+            <w:r>
+              <w:rPr>
+                <w:sz w:val="20"/>
+                <w:szCs w:val="20"/>
+              </w:rPr>
+              <w:t>0</w:t>
             </w:r>
           </w:p>
         </w:tc>
@@ -820,7 +991,7 @@
                 <w:sz w:val="20"/>
                 <w:szCs w:val="20"/>
               </w:rPr>
-              <w:t>20</w:t>
+              <w:t>18</w:t>
             </w:r>
           </w:p>
         </w:tc>
@@ -909,7 +1080,7 @@
                 <w:sz w:val="20"/>
                 <w:szCs w:val="20"/>
               </w:rPr>
-              <w:t>20</w:t>
+              <w:t>17</w:t>
             </w:r>
           </w:p>
         </w:tc>
@@ -1568,7 +1739,7 @@
                 <w:sz w:val="20"/>
                 <w:szCs w:val="20"/>
               </w:rPr>
-              <w:t>100</w:t>
+              <w:t>75</w:t>
             </w:r>
             <w:r>
               <w:rPr>
@@ -1578,6 +1749,8 @@
               </w:rPr>
               <w:fldChar w:fldCharType="end"/>
             </w:r>
+            <w:bookmarkStart w:id="0" w:name="_GoBack"/>
+            <w:bookmarkEnd w:id="0"/>
           </w:p>
         </w:tc>
       </w:tr>
@@ -1630,7 +1803,27 @@
                 <w:sz w:val="20"/>
                 <w:szCs w:val="20"/>
               </w:rPr>
-              <w:t>Update as the high level architecture.</w:t>
+              <w:t xml:space="preserve">Update as the </w:t>
+            </w:r>
+            <w:proofErr w:type="gramStart"/>
+            <w:r>
+              <w:rPr>
+                <w:bCs/>
+                <w:color w:val="FF0000"/>
+                <w:sz w:val="20"/>
+                <w:szCs w:val="20"/>
+              </w:rPr>
+              <w:t>high level</w:t>
+            </w:r>
+            <w:proofErr w:type="gramEnd"/>
+            <w:r>
+              <w:rPr>
+                <w:bCs/>
+                <w:color w:val="FF0000"/>
+                <w:sz w:val="20"/>
+                <w:szCs w:val="20"/>
+              </w:rPr>
+              <w:t xml:space="preserve"> architecture.</w:t>
             </w:r>
             <w:r>
               <w:rPr>
@@ -2240,8 +2433,8 @@
           <w:szCs w:val="32"/>
         </w:rPr>
       </w:pPr>
-      <w:bookmarkStart w:id="0" w:name="_gjdgxs" w:colFirst="0" w:colLast="0"/>
-      <w:bookmarkEnd w:id="0"/>
+      <w:bookmarkStart w:id="1" w:name="_gjdgxs" w:colFirst="0" w:colLast="0"/>
+      <w:bookmarkEnd w:id="1"/>
       <w:r>
         <w:br w:type="page"/>
       </w:r>
@@ -2262,10 +2455,7 @@
         <w:jc w:val="both"/>
       </w:pPr>
       <w:r>
-        <w:t>This project aims to develop a travel/social network application to help travelers plan their next trip using just one app. Rather than relying on blogs and pages from different online outlets, the app would be a one-stop solution for all travelers. The application will provide users a platform to search for various tourist destinations they may be interested in visiting and what these destinations offer, such as accommodation, sightseeing, dining, nightlife, historical sites, and tour guides. Combining all</w:t>
-      </w:r>
-      <w:r>
-        <w:t xml:space="preserve"> these services onto one platform would improve the travel experience and allow users to make well-informed decisions based on destination information.</w:t>
+        <w:t>This project aims to develop a travel/social network application to help travelers plan their next trip using just one app. Rather than relying on blogs and pages from different online outlets, the app would be a one-stop solution for all travelers. The application will provide users a platform to search for various tourist destinations they may be interested in visiting and what these destinations offer, such as accommodation, sightseeing, dining, nightlife, historical sites, and tour guides. Combining all these services onto one platform would improve the travel experience and allow users to make well-informed decisions based on destination information.</w:t>
       </w:r>
     </w:p>
     <w:p>
@@ -2275,10 +2465,15 @@
         <w:jc w:val="both"/>
       </w:pPr>
       <w:r>
-        <w:t>Nowadays, travelers face a fundamental problem: finding accurate and relevant information. They have to rely on large commercial travel agencies that only have profit-driven goals or on personal connections that provide limited details and advice. This gives travelers an experience far from fulfilling, while local businesses gain limited benefits. The purpose of this app is to serve as a networking app to connect like-minded travelers and local service providers such that both parties benefit, with traveler</w:t>
-      </w:r>
-      <w:r>
-        <w:t xml:space="preserve">s having a fulfilling experience visiting their destinations and the local business being allowed to boost the economic growth in the region. </w:t>
+        <w:t xml:space="preserve">Nowadays, travelers face a fundamental problem: finding accurate and relevant information. They have to rely on large commercial travel agencies that only have profit-driven goals or on personal connections that provide limited details and advice. This gives travelers an experience far from fulfilling, while local businesses gain limited benefits. The purpose of this app is to serve as a networking app to connect like-minded travelers and local service providers such that both </w:t>
+      </w:r>
+      <w:proofErr w:type="gramStart"/>
+      <w:r>
+        <w:t>parties</w:t>
+      </w:r>
+      <w:proofErr w:type="gramEnd"/>
+      <w:r>
+        <w:t xml:space="preserve"> benefit, with travelers having a fulfilling experience visiting their destinations and the local business being allowed to boost the economic growth in the region. </w:t>
       </w:r>
     </w:p>
     <w:p>
@@ -2306,8 +2501,8 @@
           <w:szCs w:val="32"/>
         </w:rPr>
       </w:pPr>
-      <w:bookmarkStart w:id="1" w:name="_30j0zll" w:colFirst="0" w:colLast="0"/>
-      <w:bookmarkEnd w:id="1"/>
+      <w:bookmarkStart w:id="2" w:name="_30j0zll" w:colFirst="0" w:colLast="0"/>
+      <w:bookmarkEnd w:id="2"/>
       <w:r>
         <w:br w:type="page"/>
       </w:r>
@@ -2330,8 +2525,8 @@
           <w:numId w:val="10"/>
         </w:numPr>
       </w:pPr>
-      <w:bookmarkStart w:id="2" w:name="_1fob9te" w:colFirst="0" w:colLast="0"/>
-      <w:bookmarkEnd w:id="2"/>
+      <w:bookmarkStart w:id="3" w:name="_1fob9te" w:colFirst="0" w:colLast="0"/>
+      <w:bookmarkEnd w:id="3"/>
       <w:r>
         <w:t>Architecture Diagram—</w:t>
       </w:r>
@@ -2417,8 +2612,8 @@
           <w:numId w:val="10"/>
         </w:numPr>
       </w:pPr>
-      <w:bookmarkStart w:id="3" w:name="_3znysh7" w:colFirst="0" w:colLast="0"/>
-      <w:bookmarkEnd w:id="3"/>
+      <w:bookmarkStart w:id="4" w:name="_3znysh7" w:colFirst="0" w:colLast="0"/>
+      <w:bookmarkEnd w:id="4"/>
       <w:r>
         <w:lastRenderedPageBreak/>
         <w:t>Architecture Diagram—</w:t>
@@ -2575,7 +2770,15 @@
         <w:ind w:left="720"/>
       </w:pPr>
       <w:r>
-        <w:t>The security layer, along with its components that include JWT tokens, encryption, role-based access, rate limiting, etc, ensures that the sensitive data within the databases are protected and access is controlled. Potential security breaches will also be minimized due to the security layer.</w:t>
+        <w:t xml:space="preserve">The security layer, along with its components that include JWT tokens, encryption, role-based access, rate limiting, </w:t>
+      </w:r>
+      <w:proofErr w:type="spellStart"/>
+      <w:r>
+        <w:t>etc</w:t>
+      </w:r>
+      <w:proofErr w:type="spellEnd"/>
+      <w:r>
+        <w:t>, ensures that the sensitive data within the databases are protected and access is controlled. Potential security breaches will also be minimized due to the security layer.</w:t>
       </w:r>
     </w:p>
     <w:p>
@@ -3236,8 +3439,8 @@
           <w:szCs w:val="32"/>
         </w:rPr>
       </w:pPr>
-      <w:bookmarkStart w:id="4" w:name="_2et92p0" w:colFirst="0" w:colLast="0"/>
-      <w:bookmarkEnd w:id="4"/>
+      <w:bookmarkStart w:id="5" w:name="_2et92p0" w:colFirst="0" w:colLast="0"/>
+      <w:bookmarkEnd w:id="5"/>
       <w:r>
         <w:rPr>
           <w:rFonts w:ascii="Calibri" w:eastAsia="Calibri" w:hAnsi="Calibri" w:cs="Calibri"/>
@@ -3631,8 +3834,8 @@
           <w:szCs w:val="32"/>
         </w:rPr>
       </w:pPr>
-      <w:bookmarkStart w:id="5" w:name="_tyjcwt" w:colFirst="0" w:colLast="0"/>
-      <w:bookmarkEnd w:id="5"/>
+      <w:bookmarkStart w:id="6" w:name="_tyjcwt" w:colFirst="0" w:colLast="0"/>
+      <w:bookmarkEnd w:id="6"/>
       <w:r>
         <w:rPr>
           <w:rFonts w:ascii="Calibri" w:eastAsia="Calibri" w:hAnsi="Calibri" w:cs="Calibri"/>
@@ -3873,8 +4076,13 @@
           <w:numId w:val="14"/>
         </w:numPr>
       </w:pPr>
-      <w:r>
-        <w:t>NPM(node package manager) (Version: [10.9.0])</w:t>
+      <w:proofErr w:type="gramStart"/>
+      <w:r>
+        <w:t>NPM(</w:t>
+      </w:r>
+      <w:proofErr w:type="gramEnd"/>
+      <w:r>
+        <w:t>node package manager) (Version: [10.9.0])</w:t>
       </w:r>
       <w:r>
         <w:br w:type="page"/>
@@ -3894,8 +4102,8 @@
           <w:szCs w:val="32"/>
         </w:rPr>
       </w:pPr>
-      <w:bookmarkStart w:id="6" w:name="_3dy6vkm" w:colFirst="0" w:colLast="0"/>
-      <w:bookmarkEnd w:id="6"/>
+      <w:bookmarkStart w:id="7" w:name="_3dy6vkm" w:colFirst="0" w:colLast="0"/>
+      <w:bookmarkEnd w:id="7"/>
       <w:r>
         <w:rPr>
           <w:rFonts w:ascii="Calibri" w:eastAsia="Calibri" w:hAnsi="Calibri" w:cs="Calibri"/>
@@ -3988,8 +4196,36 @@
                 <w:sz w:val="28"/>
                 <w:szCs w:val="28"/>
               </w:rPr>
-              <w:t>Muhammad Affan naved</w:t>
-            </w:r>
+              <w:t xml:space="preserve">Muhammad </w:t>
+            </w:r>
+            <w:proofErr w:type="spellStart"/>
+            <w:r>
+              <w:rPr>
+                <w:smallCaps/>
+                <w:sz w:val="28"/>
+                <w:szCs w:val="28"/>
+              </w:rPr>
+              <w:t>Affan</w:t>
+            </w:r>
+            <w:proofErr w:type="spellEnd"/>
+            <w:r>
+              <w:rPr>
+                <w:smallCaps/>
+                <w:sz w:val="28"/>
+                <w:szCs w:val="28"/>
+              </w:rPr>
+              <w:t xml:space="preserve"> </w:t>
+            </w:r>
+            <w:proofErr w:type="spellStart"/>
+            <w:r>
+              <w:rPr>
+                <w:smallCaps/>
+                <w:sz w:val="28"/>
+                <w:szCs w:val="28"/>
+              </w:rPr>
+              <w:t>naved</w:t>
+            </w:r>
+            <w:proofErr w:type="spellEnd"/>
           </w:p>
         </w:tc>
         <w:tc>
@@ -4052,14 +4288,34 @@
                 <w:szCs w:val="28"/>
               </w:rPr>
             </w:pPr>
+            <w:proofErr w:type="spellStart"/>
             <w:r>
               <w:rPr>
                 <w:smallCaps/>
                 <w:sz w:val="28"/>
                 <w:szCs w:val="28"/>
               </w:rPr>
-              <w:t>Shahrez Aezad</w:t>
-            </w:r>
+              <w:t>Shahrez</w:t>
+            </w:r>
+            <w:proofErr w:type="spellEnd"/>
+            <w:r>
+              <w:rPr>
+                <w:smallCaps/>
+                <w:sz w:val="28"/>
+                <w:szCs w:val="28"/>
+              </w:rPr>
+              <w:t xml:space="preserve"> </w:t>
+            </w:r>
+            <w:proofErr w:type="spellStart"/>
+            <w:r>
+              <w:rPr>
+                <w:smallCaps/>
+                <w:sz w:val="28"/>
+                <w:szCs w:val="28"/>
+              </w:rPr>
+              <w:t>Aezad</w:t>
+            </w:r>
+            <w:proofErr w:type="spellEnd"/>
           </w:p>
         </w:tc>
         <w:tc>
@@ -4087,14 +4343,52 @@
                 <w:szCs w:val="28"/>
               </w:rPr>
             </w:pPr>
+            <w:proofErr w:type="spellStart"/>
             <w:r>
               <w:rPr>
                 <w:smallCaps/>
                 <w:sz w:val="28"/>
                 <w:szCs w:val="28"/>
               </w:rPr>
-              <w:t>Pir M. Shahraiz Chishty</w:t>
-            </w:r>
+              <w:t>Pir</w:t>
+            </w:r>
+            <w:proofErr w:type="spellEnd"/>
+            <w:r>
+              <w:rPr>
+                <w:smallCaps/>
+                <w:sz w:val="28"/>
+                <w:szCs w:val="28"/>
+              </w:rPr>
+              <w:t xml:space="preserve"> M. </w:t>
+            </w:r>
+            <w:proofErr w:type="spellStart"/>
+            <w:r>
+              <w:rPr>
+                <w:smallCaps/>
+                <w:sz w:val="28"/>
+                <w:szCs w:val="28"/>
+              </w:rPr>
+              <w:t>Shahraiz</w:t>
+            </w:r>
+            <w:proofErr w:type="spellEnd"/>
+            <w:r>
+              <w:rPr>
+                <w:smallCaps/>
+                <w:sz w:val="28"/>
+                <w:szCs w:val="28"/>
+              </w:rPr>
+              <w:t xml:space="preserve"> </w:t>
+            </w:r>
+            <w:proofErr w:type="spellStart"/>
+            <w:r>
+              <w:rPr>
+                <w:smallCaps/>
+                <w:sz w:val="28"/>
+                <w:szCs w:val="28"/>
+              </w:rPr>
+              <w:t>Chishty</w:t>
+            </w:r>
+            <w:proofErr w:type="spellEnd"/>
           </w:p>
         </w:tc>
         <w:tc>
@@ -4122,13 +4416,41 @@
                 <w:szCs w:val="28"/>
               </w:rPr>
             </w:pPr>
+            <w:proofErr w:type="spellStart"/>
             <w:r>
               <w:rPr>
                 <w:smallCaps/>
                 <w:sz w:val="28"/>
                 <w:szCs w:val="28"/>
               </w:rPr>
-              <w:t xml:space="preserve">Luqman Aadil </w:t>
+              <w:t>Luqman</w:t>
+            </w:r>
+            <w:proofErr w:type="spellEnd"/>
+            <w:r>
+              <w:rPr>
+                <w:smallCaps/>
+                <w:sz w:val="28"/>
+                <w:szCs w:val="28"/>
+              </w:rPr>
+              <w:t xml:space="preserve"> </w:t>
+            </w:r>
+            <w:proofErr w:type="spellStart"/>
+            <w:r>
+              <w:rPr>
+                <w:smallCaps/>
+                <w:sz w:val="28"/>
+                <w:szCs w:val="28"/>
+              </w:rPr>
+              <w:t>Aadil</w:t>
+            </w:r>
+            <w:proofErr w:type="spellEnd"/>
+            <w:r>
+              <w:rPr>
+                <w:smallCaps/>
+                <w:sz w:val="28"/>
+                <w:szCs w:val="28"/>
+              </w:rPr>
+              <w:t xml:space="preserve"> </w:t>
             </w:r>
           </w:p>
         </w:tc>
@@ -4166,8 +4488,8 @@
           <w:szCs w:val="32"/>
         </w:rPr>
       </w:pPr>
-      <w:bookmarkStart w:id="7" w:name="_1t3h5sf" w:colFirst="0" w:colLast="0"/>
-      <w:bookmarkEnd w:id="7"/>
+      <w:bookmarkStart w:id="8" w:name="_1t3h5sf" w:colFirst="0" w:colLast="0"/>
+      <w:bookmarkEnd w:id="8"/>
       <w:r>
         <w:rPr>
           <w:rFonts w:ascii="Calibri" w:eastAsia="Calibri" w:hAnsi="Calibri" w:cs="Calibri"/>
@@ -4276,9 +4598,27 @@
             <w:tcW w:w="5386" w:type="dxa"/>
           </w:tcPr>
           <w:p>
-            <w:r>
-              <w:t>Pir M. Shahraiz Chishty</w:t>
-            </w:r>
+            <w:proofErr w:type="spellStart"/>
+            <w:r>
+              <w:t>Pir</w:t>
+            </w:r>
+            <w:proofErr w:type="spellEnd"/>
+            <w:r>
+              <w:t xml:space="preserve"> M. </w:t>
+            </w:r>
+            <w:proofErr w:type="spellStart"/>
+            <w:r>
+              <w:t>Shahraiz</w:t>
+            </w:r>
+            <w:proofErr w:type="spellEnd"/>
+            <w:r>
+              <w:t xml:space="preserve"> </w:t>
+            </w:r>
+            <w:proofErr w:type="spellStart"/>
+            <w:r>
+              <w:t>Chishty</w:t>
+            </w:r>
+            <w:proofErr w:type="spellEnd"/>
           </w:p>
         </w:tc>
       </w:tr>
@@ -4298,9 +4638,19 @@
             <w:tcW w:w="5386" w:type="dxa"/>
           </w:tcPr>
           <w:p>
-            <w:r>
-              <w:t>Shahrez Aezad</w:t>
-            </w:r>
+            <w:proofErr w:type="spellStart"/>
+            <w:r>
+              <w:t>Shahrez</w:t>
+            </w:r>
+            <w:proofErr w:type="spellEnd"/>
+            <w:r>
+              <w:t xml:space="preserve"> </w:t>
+            </w:r>
+            <w:proofErr w:type="spellStart"/>
+            <w:r>
+              <w:t>Aezad</w:t>
+            </w:r>
+            <w:proofErr w:type="spellEnd"/>
           </w:p>
         </w:tc>
       </w:tr>
@@ -4321,8 +4671,21 @@
           </w:tcPr>
           <w:p>
             <w:r>
-              <w:t>Muhammad Affan Naved</w:t>
-            </w:r>
+              <w:t xml:space="preserve">Muhammad </w:t>
+            </w:r>
+            <w:proofErr w:type="spellStart"/>
+            <w:r>
+              <w:t>Affan</w:t>
+            </w:r>
+            <w:proofErr w:type="spellEnd"/>
+            <w:r>
+              <w:t xml:space="preserve"> </w:t>
+            </w:r>
+            <w:proofErr w:type="spellStart"/>
+            <w:r>
+              <w:t>Naved</w:t>
+            </w:r>
+            <w:proofErr w:type="spellEnd"/>
           </w:p>
         </w:tc>
       </w:tr>
@@ -4364,9 +4727,19 @@
             <w:tcW w:w="5386" w:type="dxa"/>
           </w:tcPr>
           <w:p>
-            <w:r>
-              <w:t>Luqman Aadil</w:t>
-            </w:r>
+            <w:proofErr w:type="spellStart"/>
+            <w:r>
+              <w:t>Luqman</w:t>
+            </w:r>
+            <w:proofErr w:type="spellEnd"/>
+            <w:r>
+              <w:t xml:space="preserve"> </w:t>
+            </w:r>
+            <w:proofErr w:type="spellStart"/>
+            <w:r>
+              <w:t>Aadil</w:t>
+            </w:r>
+            <w:proofErr w:type="spellEnd"/>
           </w:p>
         </w:tc>
       </w:tr>
@@ -4383,7 +4756,7 @@
 </file>
 
 <file path=word/endnotes.xml><?xml version="1.0" encoding="utf-8"?>
-<w:endnotes xmlns:wpc="http://schemas.microsoft.com/office/word/2010/wordprocessingCanvas" xmlns:cx="http://schemas.microsoft.com/office/drawing/2014/chartex" xmlns:cx1="http://schemas.microsoft.com/office/drawing/2015/9/8/chartex" xmlns:cx2="http://schemas.microsoft.com/office/drawing/2015/10/21/chartex" xmlns:cx3="http://schemas.microsoft.com/office/drawing/2016/5/9/chartex" xmlns:cx4="http://schemas.microsoft.com/office/drawing/2016/5/10/chartex" xmlns:cx5="http://schemas.microsoft.com/office/drawing/2016/5/11/chartex" xmlns:cx6="http://schemas.microsoft.com/office/drawing/2016/5/12/chartex" xmlns:cx7="http://schemas.microsoft.com/office/drawing/2016/5/13/chartex" xmlns:cx8="http://schemas.microsoft.com/office/drawing/2016/5/14/chartex" xmlns:mc="http://schemas.openxmlformats.org/markup-compatibility/2006" xmlns:aink="http://schemas.microsoft.com/office/drawing/2016/ink" xmlns:am3d="http://schemas.microsoft.com/office/drawing/2017/model3d" xmlns:o="urn:schemas-microsoft-com:office:office" xmlns:oel="http://schemas.microsoft.com/office/2019/extlst" xmlns:r="http://schemas.openxmlformats.org/officeDocument/2006/relationships" xmlns:m="http://schemas.openxmlformats.org/officeDocument/2006/math" xmlns:v="urn:schemas-microsoft-com:vml" xmlns:wp14="http://schemas.microsoft.com/office/word/2010/wordprocessingDrawing" xmlns:wp="http://schemas.openxmlformats.org/drawingml/2006/wordprocessingDrawing" xmlns:w10="urn:schemas-microsoft-com:office:word" xmlns:w="http://schemas.openxmlformats.org/wordprocessingml/2006/main" xmlns:w14="http://schemas.microsoft.com/office/word/2010/wordml" xmlns:w15="http://schemas.microsoft.com/office/word/2012/wordml" xmlns:w16cex="http://schemas.microsoft.com/office/word/2018/wordml/cex" xmlns:w16cid="http://schemas.microsoft.com/office/word/2016/wordml/cid" xmlns:w16="http://schemas.microsoft.com/office/word/2018/wordml" xmlns:w16du="http://schemas.microsoft.com/office/word/2023/wordml/word16du" xmlns:w16sdtdh="http://schemas.microsoft.com/office/word/2020/wordml/sdtdatahash" xmlns:w16se="http://schemas.microsoft.com/office/word/2015/wordml/symex" xmlns:wpg="http://schemas.microsoft.com/office/word/2010/wordprocessingGroup" xmlns:wpi="http://schemas.microsoft.com/office/word/2010/wordprocessingInk" xmlns:wne="http://schemas.microsoft.com/office/word/2006/wordml" xmlns:wps="http://schemas.microsoft.com/office/word/2010/wordprocessingShape" mc:Ignorable="w14 w15 w16se w16cid w16 w16cex w16sdtdh w16du wp14">
+<w:endnotes xmlns:wpc="http://schemas.microsoft.com/office/word/2010/wordprocessingCanvas" xmlns:cx="http://schemas.microsoft.com/office/drawing/2014/chartex" xmlns:cx1="http://schemas.microsoft.com/office/drawing/2015/9/8/chartex" xmlns:cx2="http://schemas.microsoft.com/office/drawing/2015/10/21/chartex" xmlns:cx3="http://schemas.microsoft.com/office/drawing/2016/5/9/chartex" xmlns:cx4="http://schemas.microsoft.com/office/drawing/2016/5/10/chartex" xmlns:cx5="http://schemas.microsoft.com/office/drawing/2016/5/11/chartex" xmlns:cx6="http://schemas.microsoft.com/office/drawing/2016/5/12/chartex" xmlns:cx7="http://schemas.microsoft.com/office/drawing/2016/5/13/chartex" xmlns:cx8="http://schemas.microsoft.com/office/drawing/2016/5/14/chartex" xmlns:mc="http://schemas.openxmlformats.org/markup-compatibility/2006" xmlns:aink="http://schemas.microsoft.com/office/drawing/2016/ink" xmlns:am3d="http://schemas.microsoft.com/office/drawing/2017/model3d" xmlns:o="urn:schemas-microsoft-com:office:office" xmlns:r="http://schemas.openxmlformats.org/officeDocument/2006/relationships" xmlns:m="http://schemas.openxmlformats.org/officeDocument/2006/math" xmlns:v="urn:schemas-microsoft-com:vml" xmlns:wp14="http://schemas.microsoft.com/office/word/2010/wordprocessingDrawing" xmlns:wp="http://schemas.openxmlformats.org/drawingml/2006/wordprocessingDrawing" xmlns:w10="urn:schemas-microsoft-com:office:word" xmlns:w="http://schemas.openxmlformats.org/wordprocessingml/2006/main" xmlns:w14="http://schemas.microsoft.com/office/word/2010/wordml" xmlns:w15="http://schemas.microsoft.com/office/word/2012/wordml" xmlns:w16cid="http://schemas.microsoft.com/office/word/2016/wordml/cid" xmlns:w16se="http://schemas.microsoft.com/office/word/2015/wordml/symex" xmlns:wpg="http://schemas.microsoft.com/office/word/2010/wordprocessingGroup" xmlns:wpi="http://schemas.microsoft.com/office/word/2010/wordprocessingInk" xmlns:wne="http://schemas.microsoft.com/office/word/2006/wordml" xmlns:wps="http://schemas.microsoft.com/office/word/2010/wordprocessingShape" mc:Ignorable="w14 w15 w16se w16cid wp14">
   <w:endnote w:type="separator" w:id="-1">
     <w:p>
       <w:r>
@@ -4402,7 +4775,7 @@
 </file>
 
 <file path=word/footer1.xml><?xml version="1.0" encoding="utf-8"?>
-<w:ftr xmlns:wpc="http://schemas.microsoft.com/office/word/2010/wordprocessingCanvas" xmlns:cx="http://schemas.microsoft.com/office/drawing/2014/chartex" xmlns:cx1="http://schemas.microsoft.com/office/drawing/2015/9/8/chartex" xmlns:cx2="http://schemas.microsoft.com/office/drawing/2015/10/21/chartex" xmlns:cx3="http://schemas.microsoft.com/office/drawing/2016/5/9/chartex" xmlns:cx4="http://schemas.microsoft.com/office/drawing/2016/5/10/chartex" xmlns:cx5="http://schemas.microsoft.com/office/drawing/2016/5/11/chartex" xmlns:cx6="http://schemas.microsoft.com/office/drawing/2016/5/12/chartex" xmlns:cx7="http://schemas.microsoft.com/office/drawing/2016/5/13/chartex" xmlns:cx8="http://schemas.microsoft.com/office/drawing/2016/5/14/chartex" xmlns:mc="http://schemas.openxmlformats.org/markup-compatibility/2006" xmlns:aink="http://schemas.microsoft.com/office/drawing/2016/ink" xmlns:am3d="http://schemas.microsoft.com/office/drawing/2017/model3d" xmlns:o="urn:schemas-microsoft-com:office:office" xmlns:oel="http://schemas.microsoft.com/office/2019/extlst" xmlns:r="http://schemas.openxmlformats.org/officeDocument/2006/relationships" xmlns:m="http://schemas.openxmlformats.org/officeDocument/2006/math" xmlns:v="urn:schemas-microsoft-com:vml" xmlns:wp14="http://schemas.microsoft.com/office/word/2010/wordprocessingDrawing" xmlns:wp="http://schemas.openxmlformats.org/drawingml/2006/wordprocessingDrawing" xmlns:w10="urn:schemas-microsoft-com:office:word" xmlns:w="http://schemas.openxmlformats.org/wordprocessingml/2006/main" xmlns:w14="http://schemas.microsoft.com/office/word/2010/wordml" xmlns:w15="http://schemas.microsoft.com/office/word/2012/wordml" xmlns:w16cex="http://schemas.microsoft.com/office/word/2018/wordml/cex" xmlns:w16cid="http://schemas.microsoft.com/office/word/2016/wordml/cid" xmlns:w16="http://schemas.microsoft.com/office/word/2018/wordml" xmlns:w16du="http://schemas.microsoft.com/office/word/2023/wordml/word16du" xmlns:w16sdtdh="http://schemas.microsoft.com/office/word/2020/wordml/sdtdatahash" xmlns:w16se="http://schemas.microsoft.com/office/word/2015/wordml/symex" xmlns:wpg="http://schemas.microsoft.com/office/word/2010/wordprocessingGroup" xmlns:wpi="http://schemas.microsoft.com/office/word/2010/wordprocessingInk" xmlns:wne="http://schemas.microsoft.com/office/word/2006/wordml" xmlns:wps="http://schemas.microsoft.com/office/word/2010/wordprocessingShape" mc:Ignorable="w14 w15 w16se w16cid w16 w16cex w16sdtdh w16du wp14">
+<w:ftr xmlns:wpc="http://schemas.microsoft.com/office/word/2010/wordprocessingCanvas" xmlns:cx="http://schemas.microsoft.com/office/drawing/2014/chartex" xmlns:cx1="http://schemas.microsoft.com/office/drawing/2015/9/8/chartex" xmlns:cx2="http://schemas.microsoft.com/office/drawing/2015/10/21/chartex" xmlns:cx3="http://schemas.microsoft.com/office/drawing/2016/5/9/chartex" xmlns:cx4="http://schemas.microsoft.com/office/drawing/2016/5/10/chartex" xmlns:cx5="http://schemas.microsoft.com/office/drawing/2016/5/11/chartex" xmlns:cx6="http://schemas.microsoft.com/office/drawing/2016/5/12/chartex" xmlns:cx7="http://schemas.microsoft.com/office/drawing/2016/5/13/chartex" xmlns:cx8="http://schemas.microsoft.com/office/drawing/2016/5/14/chartex" xmlns:mc="http://schemas.openxmlformats.org/markup-compatibility/2006" xmlns:aink="http://schemas.microsoft.com/office/drawing/2016/ink" xmlns:am3d="http://schemas.microsoft.com/office/drawing/2017/model3d" xmlns:o="urn:schemas-microsoft-com:office:office" xmlns:r="http://schemas.openxmlformats.org/officeDocument/2006/relationships" xmlns:m="http://schemas.openxmlformats.org/officeDocument/2006/math" xmlns:v="urn:schemas-microsoft-com:vml" xmlns:wp14="http://schemas.microsoft.com/office/word/2010/wordprocessingDrawing" xmlns:wp="http://schemas.openxmlformats.org/drawingml/2006/wordprocessingDrawing" xmlns:w10="urn:schemas-microsoft-com:office:word" xmlns:w="http://schemas.openxmlformats.org/wordprocessingml/2006/main" xmlns:w14="http://schemas.microsoft.com/office/word/2010/wordml" xmlns:w15="http://schemas.microsoft.com/office/word/2012/wordml" xmlns:w16cid="http://schemas.microsoft.com/office/word/2016/wordml/cid" xmlns:w16se="http://schemas.microsoft.com/office/word/2015/wordml/symex" xmlns:wpg="http://schemas.microsoft.com/office/word/2010/wordprocessingGroup" xmlns:wpi="http://schemas.microsoft.com/office/word/2010/wordprocessingInk" xmlns:wne="http://schemas.microsoft.com/office/word/2006/wordml" xmlns:wps="http://schemas.microsoft.com/office/word/2010/wordprocessingShape" mc:Ignorable="w14 w15 w16se w16cid wp14">
   <w:p>
     <w:pPr>
       <w:pBdr>
@@ -4475,7 +4848,7 @@
 </file>
 
 <file path=word/footnotes.xml><?xml version="1.0" encoding="utf-8"?>
-<w:footnotes xmlns:wpc="http://schemas.microsoft.com/office/word/2010/wordprocessingCanvas" xmlns:cx="http://schemas.microsoft.com/office/drawing/2014/chartex" xmlns:cx1="http://schemas.microsoft.com/office/drawing/2015/9/8/chartex" xmlns:cx2="http://schemas.microsoft.com/office/drawing/2015/10/21/chartex" xmlns:cx3="http://schemas.microsoft.com/office/drawing/2016/5/9/chartex" xmlns:cx4="http://schemas.microsoft.com/office/drawing/2016/5/10/chartex" xmlns:cx5="http://schemas.microsoft.com/office/drawing/2016/5/11/chartex" xmlns:cx6="http://schemas.microsoft.com/office/drawing/2016/5/12/chartex" xmlns:cx7="http://schemas.microsoft.com/office/drawing/2016/5/13/chartex" xmlns:cx8="http://schemas.microsoft.com/office/drawing/2016/5/14/chartex" xmlns:mc="http://schemas.openxmlformats.org/markup-compatibility/2006" xmlns:aink="http://schemas.microsoft.com/office/drawing/2016/ink" xmlns:am3d="http://schemas.microsoft.com/office/drawing/2017/model3d" xmlns:o="urn:schemas-microsoft-com:office:office" xmlns:oel="http://schemas.microsoft.com/office/2019/extlst" xmlns:r="http://schemas.openxmlformats.org/officeDocument/2006/relationships" xmlns:m="http://schemas.openxmlformats.org/officeDocument/2006/math" xmlns:v="urn:schemas-microsoft-com:vml" xmlns:wp14="http://schemas.microsoft.com/office/word/2010/wordprocessingDrawing" xmlns:wp="http://schemas.openxmlformats.org/drawingml/2006/wordprocessingDrawing" xmlns:w10="urn:schemas-microsoft-com:office:word" xmlns:w="http://schemas.openxmlformats.org/wordprocessingml/2006/main" xmlns:w14="http://schemas.microsoft.com/office/word/2010/wordml" xmlns:w15="http://schemas.microsoft.com/office/word/2012/wordml" xmlns:w16cex="http://schemas.microsoft.com/office/word/2018/wordml/cex" xmlns:w16cid="http://schemas.microsoft.com/office/word/2016/wordml/cid" xmlns:w16="http://schemas.microsoft.com/office/word/2018/wordml" xmlns:w16du="http://schemas.microsoft.com/office/word/2023/wordml/word16du" xmlns:w16sdtdh="http://schemas.microsoft.com/office/word/2020/wordml/sdtdatahash" xmlns:w16se="http://schemas.microsoft.com/office/word/2015/wordml/symex" xmlns:wpg="http://schemas.microsoft.com/office/word/2010/wordprocessingGroup" xmlns:wpi="http://schemas.microsoft.com/office/word/2010/wordprocessingInk" xmlns:wne="http://schemas.microsoft.com/office/word/2006/wordml" xmlns:wps="http://schemas.microsoft.com/office/word/2010/wordprocessingShape" mc:Ignorable="w14 w15 w16se w16cid w16 w16cex w16sdtdh w16du wp14">
+<w:footnotes xmlns:wpc="http://schemas.microsoft.com/office/word/2010/wordprocessingCanvas" xmlns:cx="http://schemas.microsoft.com/office/drawing/2014/chartex" xmlns:cx1="http://schemas.microsoft.com/office/drawing/2015/9/8/chartex" xmlns:cx2="http://schemas.microsoft.com/office/drawing/2015/10/21/chartex" xmlns:cx3="http://schemas.microsoft.com/office/drawing/2016/5/9/chartex" xmlns:cx4="http://schemas.microsoft.com/office/drawing/2016/5/10/chartex" xmlns:cx5="http://schemas.microsoft.com/office/drawing/2016/5/11/chartex" xmlns:cx6="http://schemas.microsoft.com/office/drawing/2016/5/12/chartex" xmlns:cx7="http://schemas.microsoft.com/office/drawing/2016/5/13/chartex" xmlns:cx8="http://schemas.microsoft.com/office/drawing/2016/5/14/chartex" xmlns:mc="http://schemas.openxmlformats.org/markup-compatibility/2006" xmlns:aink="http://schemas.microsoft.com/office/drawing/2016/ink" xmlns:am3d="http://schemas.microsoft.com/office/drawing/2017/model3d" xmlns:o="urn:schemas-microsoft-com:office:office" xmlns:r="http://schemas.openxmlformats.org/officeDocument/2006/relationships" xmlns:m="http://schemas.openxmlformats.org/officeDocument/2006/math" xmlns:v="urn:schemas-microsoft-com:vml" xmlns:wp14="http://schemas.microsoft.com/office/word/2010/wordprocessingDrawing" xmlns:wp="http://schemas.openxmlformats.org/drawingml/2006/wordprocessingDrawing" xmlns:w10="urn:schemas-microsoft-com:office:word" xmlns:w="http://schemas.openxmlformats.org/wordprocessingml/2006/main" xmlns:w14="http://schemas.microsoft.com/office/word/2010/wordml" xmlns:w15="http://schemas.microsoft.com/office/word/2012/wordml" xmlns:w16cid="http://schemas.microsoft.com/office/word/2016/wordml/cid" xmlns:w16se="http://schemas.microsoft.com/office/word/2015/wordml/symex" xmlns:wpg="http://schemas.microsoft.com/office/word/2010/wordprocessingGroup" xmlns:wpi="http://schemas.microsoft.com/office/word/2010/wordprocessingInk" xmlns:wne="http://schemas.microsoft.com/office/word/2006/wordml" xmlns:wps="http://schemas.microsoft.com/office/word/2010/wordprocessingShape" mc:Ignorable="w14 w15 w16se w16cid wp14">
   <w:footnote w:type="separator" w:id="-1">
     <w:p>
       <w:r>
@@ -4494,7 +4867,7 @@
 </file>
 
 <file path=word/numbering.xml><?xml version="1.0" encoding="utf-8"?>
-<w:numbering xmlns:wpc="http://schemas.microsoft.com/office/word/2010/wordprocessingCanvas" xmlns:cx="http://schemas.microsoft.com/office/drawing/2014/chartex" xmlns:cx1="http://schemas.microsoft.com/office/drawing/2015/9/8/chartex" xmlns:cx2="http://schemas.microsoft.com/office/drawing/2015/10/21/chartex" xmlns:cx3="http://schemas.microsoft.com/office/drawing/2016/5/9/chartex" xmlns:cx4="http://schemas.microsoft.com/office/drawing/2016/5/10/chartex" xmlns:cx5="http://schemas.microsoft.com/office/drawing/2016/5/11/chartex" xmlns:cx6="http://schemas.microsoft.com/office/drawing/2016/5/12/chartex" xmlns:cx7="http://schemas.microsoft.com/office/drawing/2016/5/13/chartex" xmlns:cx8="http://schemas.microsoft.com/office/drawing/2016/5/14/chartex" xmlns:mc="http://schemas.openxmlformats.org/markup-compatibility/2006" xmlns:aink="http://schemas.microsoft.com/office/drawing/2016/ink" xmlns:am3d="http://schemas.microsoft.com/office/drawing/2017/model3d" xmlns:o="urn:schemas-microsoft-com:office:office" xmlns:oel="http://schemas.microsoft.com/office/2019/extlst" xmlns:r="http://schemas.openxmlformats.org/officeDocument/2006/relationships" xmlns:m="http://schemas.openxmlformats.org/officeDocument/2006/math" xmlns:v="urn:schemas-microsoft-com:vml" xmlns:wp14="http://schemas.microsoft.com/office/word/2010/wordprocessingDrawing" xmlns:wp="http://schemas.openxmlformats.org/drawingml/2006/wordprocessingDrawing" xmlns:w10="urn:schemas-microsoft-com:office:word" xmlns:w="http://schemas.openxmlformats.org/wordprocessingml/2006/main" xmlns:w14="http://schemas.microsoft.com/office/word/2010/wordml" xmlns:w15="http://schemas.microsoft.com/office/word/2012/wordml" xmlns:w16cex="http://schemas.microsoft.com/office/word/2018/wordml/cex" xmlns:w16cid="http://schemas.microsoft.com/office/word/2016/wordml/cid" xmlns:w16="http://schemas.microsoft.com/office/word/2018/wordml" xmlns:w16du="http://schemas.microsoft.com/office/word/2023/wordml/word16du" xmlns:w16sdtdh="http://schemas.microsoft.com/office/word/2020/wordml/sdtdatahash" xmlns:w16se="http://schemas.microsoft.com/office/word/2015/wordml/symex" xmlns:wpg="http://schemas.microsoft.com/office/word/2010/wordprocessingGroup" xmlns:wpi="http://schemas.microsoft.com/office/word/2010/wordprocessingInk" xmlns:wne="http://schemas.microsoft.com/office/word/2006/wordml" xmlns:wps="http://schemas.microsoft.com/office/word/2010/wordprocessingShape" mc:Ignorable="w14 w15 w16se w16cid w16 w16cex w16sdtdh w16du wp14">
+<w:numbering xmlns:wpc="http://schemas.microsoft.com/office/word/2010/wordprocessingCanvas" xmlns:cx="http://schemas.microsoft.com/office/drawing/2014/chartex" xmlns:cx1="http://schemas.microsoft.com/office/drawing/2015/9/8/chartex" xmlns:cx2="http://schemas.microsoft.com/office/drawing/2015/10/21/chartex" xmlns:cx3="http://schemas.microsoft.com/office/drawing/2016/5/9/chartex" xmlns:cx4="http://schemas.microsoft.com/office/drawing/2016/5/10/chartex" xmlns:cx5="http://schemas.microsoft.com/office/drawing/2016/5/11/chartex" xmlns:cx6="http://schemas.microsoft.com/office/drawing/2016/5/12/chartex" xmlns:cx7="http://schemas.microsoft.com/office/drawing/2016/5/13/chartex" xmlns:cx8="http://schemas.microsoft.com/office/drawing/2016/5/14/chartex" xmlns:mc="http://schemas.openxmlformats.org/markup-compatibility/2006" xmlns:aink="http://schemas.microsoft.com/office/drawing/2016/ink" xmlns:am3d="http://schemas.microsoft.com/office/drawing/2017/model3d" xmlns:o="urn:schemas-microsoft-com:office:office" xmlns:r="http://schemas.openxmlformats.org/officeDocument/2006/relationships" xmlns:m="http://schemas.openxmlformats.org/officeDocument/2006/math" xmlns:v="urn:schemas-microsoft-com:vml" xmlns:wp14="http://schemas.microsoft.com/office/word/2010/wordprocessingDrawing" xmlns:wp="http://schemas.openxmlformats.org/drawingml/2006/wordprocessingDrawing" xmlns:w10="urn:schemas-microsoft-com:office:word" xmlns:w="http://schemas.openxmlformats.org/wordprocessingml/2006/main" xmlns:w14="http://schemas.microsoft.com/office/word/2010/wordml" xmlns:w15="http://schemas.microsoft.com/office/word/2012/wordml" xmlns:w16cid="http://schemas.microsoft.com/office/word/2016/wordml/cid" xmlns:w16se="http://schemas.microsoft.com/office/word/2015/wordml/symex" xmlns:wpg="http://schemas.microsoft.com/office/word/2010/wordprocessingGroup" xmlns:wpi="http://schemas.microsoft.com/office/word/2010/wordprocessingInk" xmlns:wne="http://schemas.microsoft.com/office/word/2006/wordml" xmlns:wps="http://schemas.microsoft.com/office/word/2010/wordprocessingShape" mc:Ignorable="w14 w15 w16se w16cid wp14">
   <w:abstractNum w:abstractNumId="0" w15:restartNumberingAfterBreak="0">
     <w:nsid w:val="0523456C"/>
     <w:multiLevelType w:val="multilevel"/>
@@ -6615,68 +6988,68 @@
       </w:rPr>
     </w:lvl>
   </w:abstractNum>
-  <w:num w:numId="1" w16cid:durableId="1983002963">
+  <w:num w:numId="1">
     <w:abstractNumId w:val="3"/>
   </w:num>
-  <w:num w:numId="2" w16cid:durableId="1028412203">
+  <w:num w:numId="2">
     <w:abstractNumId w:val="2"/>
   </w:num>
-  <w:num w:numId="3" w16cid:durableId="22948411">
+  <w:num w:numId="3">
     <w:abstractNumId w:val="14"/>
   </w:num>
-  <w:num w:numId="4" w16cid:durableId="1875269105">
+  <w:num w:numId="4">
     <w:abstractNumId w:val="16"/>
   </w:num>
-  <w:num w:numId="5" w16cid:durableId="1779326212">
+  <w:num w:numId="5">
     <w:abstractNumId w:val="9"/>
   </w:num>
-  <w:num w:numId="6" w16cid:durableId="1224489618">
+  <w:num w:numId="6">
     <w:abstractNumId w:val="6"/>
   </w:num>
-  <w:num w:numId="7" w16cid:durableId="875695750">
+  <w:num w:numId="7">
     <w:abstractNumId w:val="17"/>
   </w:num>
-  <w:num w:numId="8" w16cid:durableId="1480030315">
+  <w:num w:numId="8">
     <w:abstractNumId w:val="7"/>
   </w:num>
-  <w:num w:numId="9" w16cid:durableId="2119400486">
+  <w:num w:numId="9">
     <w:abstractNumId w:val="13"/>
   </w:num>
-  <w:num w:numId="10" w16cid:durableId="1106540057">
+  <w:num w:numId="10">
     <w:abstractNumId w:val="0"/>
   </w:num>
-  <w:num w:numId="11" w16cid:durableId="1236671903">
+  <w:num w:numId="11">
     <w:abstractNumId w:val="5"/>
   </w:num>
-  <w:num w:numId="12" w16cid:durableId="1223908933">
+  <w:num w:numId="12">
     <w:abstractNumId w:val="4"/>
   </w:num>
-  <w:num w:numId="13" w16cid:durableId="364016390">
+  <w:num w:numId="13">
     <w:abstractNumId w:val="10"/>
   </w:num>
-  <w:num w:numId="14" w16cid:durableId="1583762081">
+  <w:num w:numId="14">
     <w:abstractNumId w:val="12"/>
   </w:num>
-  <w:num w:numId="15" w16cid:durableId="1652059918">
+  <w:num w:numId="15">
     <w:abstractNumId w:val="11"/>
   </w:num>
-  <w:num w:numId="16" w16cid:durableId="1914966243">
+  <w:num w:numId="16">
     <w:abstractNumId w:val="18"/>
   </w:num>
-  <w:num w:numId="17" w16cid:durableId="1973708088">
+  <w:num w:numId="17">
     <w:abstractNumId w:val="8"/>
   </w:num>
-  <w:num w:numId="18" w16cid:durableId="268515004">
+  <w:num w:numId="18">
     <w:abstractNumId w:val="15"/>
   </w:num>
-  <w:num w:numId="19" w16cid:durableId="98988716">
+  <w:num w:numId="19">
     <w:abstractNumId w:val="1"/>
   </w:num>
 </w:numbering>
 </file>
 
 <file path=word/styles.xml><?xml version="1.0" encoding="utf-8"?>
-<w:styles xmlns:mc="http://schemas.openxmlformats.org/markup-compatibility/2006" xmlns:r="http://schemas.openxmlformats.org/officeDocument/2006/relationships" xmlns:w="http://schemas.openxmlformats.org/wordprocessingml/2006/main" xmlns:w14="http://schemas.microsoft.com/office/word/2010/wordml" xmlns:w15="http://schemas.microsoft.com/office/word/2012/wordml" xmlns:w16cex="http://schemas.microsoft.com/office/word/2018/wordml/cex" xmlns:w16cid="http://schemas.microsoft.com/office/word/2016/wordml/cid" xmlns:w16="http://schemas.microsoft.com/office/word/2018/wordml" xmlns:w16du="http://schemas.microsoft.com/office/word/2023/wordml/word16du" xmlns:w16sdtdh="http://schemas.microsoft.com/office/word/2020/wordml/sdtdatahash" xmlns:w16se="http://schemas.microsoft.com/office/word/2015/wordml/symex" mc:Ignorable="w14 w15 w16se w16cid w16 w16cex w16sdtdh w16du">
+<w:styles xmlns:mc="http://schemas.openxmlformats.org/markup-compatibility/2006" xmlns:r="http://schemas.openxmlformats.org/officeDocument/2006/relationships" xmlns:w="http://schemas.openxmlformats.org/wordprocessingml/2006/main" xmlns:w14="http://schemas.microsoft.com/office/word/2010/wordml" xmlns:w15="http://schemas.microsoft.com/office/word/2012/wordml" xmlns:w16cid="http://schemas.microsoft.com/office/word/2016/wordml/cid" xmlns:w16se="http://schemas.microsoft.com/office/word/2015/wordml/symex" mc:Ignorable="w14 w15 w16se w16cid">
   <w:docDefaults>
     <w:rPrDefault>
       <w:rPr>
@@ -6688,7 +7061,7 @@
     </w:rPrDefault>
     <w:pPrDefault/>
   </w:docDefaults>
-  <w:latentStyles w:defLockedState="0" w:defUIPriority="99" w:defSemiHidden="0" w:defUnhideWhenUsed="0" w:defQFormat="0" w:count="376">
+  <w:latentStyles w:defLockedState="0" w:defUIPriority="99" w:defSemiHidden="0" w:defUnhideWhenUsed="0" w:defQFormat="0" w:count="375">
     <w:lsdException w:name="Normal" w:uiPriority="0" w:qFormat="1"/>
     <w:lsdException w:name="heading 1" w:uiPriority="9" w:qFormat="1"/>
     <w:lsdException w:name="heading 2" w:semiHidden="1" w:uiPriority="9" w:unhideWhenUsed="1" w:qFormat="1"/>
@@ -7064,7 +7437,6 @@
     <w:lsdException w:name="Smart Hyperlink" w:semiHidden="1" w:unhideWhenUsed="1"/>
     <w:lsdException w:name="Hashtag" w:semiHidden="1" w:unhideWhenUsed="1"/>
     <w:lsdException w:name="Unresolved Mention" w:semiHidden="1" w:unhideWhenUsed="1"/>
-    <w:lsdException w:name="Smart Link" w:semiHidden="1" w:unhideWhenUsed="1"/>
   </w:latentStyles>
   <w:style w:type="paragraph" w:default="1" w:styleId="Normal">
     <w:name w:val="Normal"/>

</xml_diff>